<commit_message>
New translations testing arabic translations with variables.docx (Arabic)
</commit_message>
<xml_diff>
--- a/translations/parent_text_crisis_global/ar/ar_Testing Arabic translations with variables.docx
+++ b/translations/parent_text_crisis_global/ar/ar_Testing Arabic translations with variables.docx
@@ -22,7 +22,7 @@
         <w:rPr>
           <w:rtl/>
         </w:rPr>
-        <w:t xml:space="preserve">That's great, we will now start with the chatbot. </w:t>
+        <w:t xml:space="preserve">رائع،سنبدأ الآن مع روبوت الدردشة</w:t>
       </w:r>
     </w:p>
     <w:p>
@@ -37,7 +37,7 @@
         <w:rPr>
           <w:rtl/>
         </w:rPr>
-        <w:t xml:space="preserve">This chatbot will give you useful information about how to respond in a crisis. </w:t>
+        <w:t xml:space="preserve">سيزودك روبوت الدردشة بمعلومات مفيدة حول كيفية التعامل مع الأزمات.</w:t>
       </w:r>
     </w:p>
     <w:p>
@@ -60,7 +60,7 @@
         <w:rPr>
           <w:rtl/>
         </w:rPr>
-        <w:t xml:space="preserve">What's your child's name?</w:t>
+        <w:t xml:space="preserve">ما اسم طفلك؟</w:t>
       </w:r>
     </w:p>
     <w:p>
@@ -83,7 +83,7 @@
         <w:rPr>
           <w:rtl/>
         </w:rPr>
-        <w:t xml:space="preserve">How old is @results.childname?</w:t>
+        <w:t xml:space="preserve">ما عمر @results.childname؟ </w:t>
       </w:r>
     </w:p>
     <w:p>
@@ -106,7 +106,7 @@
         <w:rPr>
           <w:rtl/>
         </w:rPr>
-        <w:t xml:space="preserve">Does @results.childname have siblings?</w:t>
+        <w:t xml:space="preserve">هل  @results.childname عنده اخوة؟ </w:t>
       </w:r>
     </w:p>
     <w:p>
@@ -129,7 +129,7 @@
         <w:rPr>
           <w:rtl/>
         </w:rPr>
-        <w:t xml:space="preserve">@results.childname likes football?</w:t>
+        <w:t xml:space="preserve">@results.childname بحب الكرة ؟ </w:t>
       </w:r>
     </w:p>
     <w:p>
@@ -152,7 +152,7 @@
         <w:rPr>
           <w:rtl/>
         </w:rPr>
-        <w:t xml:space="preserve">How old is {childname}?</w:t>
+        <w:t xml:space="preserve">كم عمر {childname}؟</w:t>
       </w:r>
     </w:p>
     <w:p>

</xml_diff>